<commit_message>
update literaturverzeichnis + gedanken
</commit_message>
<xml_diff>
--- a/03_thesis/Gedanken.docx
+++ b/03_thesis/Gedanken.docx
@@ -131,386 +131,361 @@
       </w:r>
     </w:p>
     <w:p/>
+    <w:p/>
+    <w:p>
+      <w:r>
+        <w:t xml:space="preserve">Forschungslücke aufweisen </w:t>
+      </w:r>
+      <w:r>
+        <w:sym w:font="Wingdings" w:char="F0E0"/>
+      </w:r>
+      <w:r>
+        <w:t xml:space="preserve"> Fragestellungen ableiten </w:t>
+      </w:r>
+      <w:r>
+        <w:sym w:font="Wingdings" w:char="F0E0"/>
+      </w:r>
+      <w:r>
+        <w:t xml:space="preserve"> Ziel bestimmen</w:t>
+      </w:r>
+    </w:p>
+    <w:p/>
+    <w:p>
+      <w:pPr>
+        <w:pStyle w:val="1"/>
+        <w:rPr>
+          <w:rFonts w:asciiTheme="majorHAnsi" w:hAnsiTheme="majorHAnsi" w:cstheme="majorBidi"/>
+          <w:b w:val="0"/>
+          <w:bCs w:val="0"/>
+          <w:color w:val="2F5496" w:themeColor="accent1" w:themeShade="BF"/>
+          <w:szCs w:val="32"/>
+          <w:lang w:eastAsia="en-US"/>
+        </w:rPr>
+      </w:pPr>
+      <w:r>
+        <w:rPr>
+          <w:rFonts w:asciiTheme="majorHAnsi" w:hAnsiTheme="majorHAnsi" w:cstheme="majorBidi"/>
+          <w:b w:val="0"/>
+          <w:bCs w:val="0"/>
+          <w:color w:val="2F5496" w:themeColor="accent1" w:themeShade="BF"/>
+          <w:szCs w:val="32"/>
+          <w:lang w:eastAsia="en-US"/>
+        </w:rPr>
+        <w:t>Fragen Kickoff Gespräch</w:t>
+      </w:r>
+    </w:p>
+    <w:p>
+      <w:pPr>
+        <w:pStyle w:val="Listenabsatz"/>
+        <w:numPr>
+          <w:ilvl w:val="0"/>
+          <w:numId w:val="7"/>
+        </w:numPr>
+      </w:pPr>
+      <w:r>
+        <w:t>Quellcode in Anhang oder als Zip (wie Internetquellen)?</w:t>
+      </w:r>
+      <w:r>
+        <w:t xml:space="preserve"> </w:t>
+      </w:r>
+      <w:r>
+        <w:rPr>
+          <w:b/>
+          <w:bCs/>
+        </w:rPr>
+        <w:t>Beides möglich</w:t>
+      </w:r>
+    </w:p>
+    <w:p>
+      <w:pPr>
+        <w:pStyle w:val="Listenabsatz"/>
+        <w:numPr>
+          <w:ilvl w:val="0"/>
+          <w:numId w:val="7"/>
+        </w:numPr>
+      </w:pPr>
+      <w:r>
+        <w:t>Welchen Leitfaden benutzen?</w:t>
+      </w:r>
+      <w:r>
+        <w:t xml:space="preserve"> </w:t>
+      </w:r>
+      <w:r>
+        <w:rPr>
+          <w:b/>
+          <w:bCs/>
+        </w:rPr>
+        <w:t>IT-Management nutzen 02/2022</w:t>
+      </w:r>
+    </w:p>
+    <w:p>
+      <w:pPr>
+        <w:pStyle w:val="Listenabsatz"/>
+        <w:numPr>
+          <w:ilvl w:val="0"/>
+          <w:numId w:val="7"/>
+        </w:numPr>
+      </w:pPr>
+      <w:r>
+        <w:t xml:space="preserve">Form </w:t>
+      </w:r>
+      <w:r>
+        <w:rPr>
+          <w:color w:val="000000" w:themeColor="text1"/>
+        </w:rPr>
+        <w:t>der Einreichung der Arbeit</w:t>
+      </w:r>
+      <w:r>
+        <w:t>? Ausdruck notwendig?</w:t>
+      </w:r>
+      <w:r>
+        <w:t xml:space="preserve"> </w:t>
+      </w:r>
+      <w:r>
+        <w:rPr>
+          <w:b/>
+          <w:bCs/>
+        </w:rPr>
+        <w:t>Nur PDF Upload OC</w:t>
+      </w:r>
+    </w:p>
+    <w:p>
+      <w:pPr>
+        <w:pStyle w:val="Listenabsatz"/>
+        <w:numPr>
+          <w:ilvl w:val="0"/>
+          <w:numId w:val="7"/>
+        </w:numPr>
+      </w:pPr>
+      <w:r>
+        <w:t>Muster-Deckblatt Arbeit verwenden in Thesis (von Mail)?</w:t>
+      </w:r>
+      <w:r>
+        <w:t xml:space="preserve"> </w:t>
+      </w:r>
+      <w:r>
+        <w:rPr>
+          <w:b/>
+          <w:bCs/>
+        </w:rPr>
+        <w:t xml:space="preserve">Aus </w:t>
+      </w:r>
+      <w:r>
+        <w:rPr>
+          <w:b/>
+          <w:bCs/>
+        </w:rPr>
+        <w:t>M</w:t>
+      </w:r>
+      <w:r>
+        <w:rPr>
+          <w:b/>
+          <w:bCs/>
+        </w:rPr>
+        <w:t>ail verwenden</w:t>
+      </w:r>
+    </w:p>
+    <w:p>
+      <w:pPr>
+        <w:pStyle w:val="Listenabsatz"/>
+        <w:numPr>
+          <w:ilvl w:val="0"/>
+          <w:numId w:val="7"/>
+        </w:numPr>
+      </w:pPr>
+      <w:r>
+        <w:t>Angewandte Methode</w:t>
+      </w:r>
+      <w:r>
+        <w:t>n</w:t>
+      </w:r>
+      <w:r>
+        <w:t>?</w:t>
+      </w:r>
+      <w:r>
+        <w:t xml:space="preserve"> </w:t>
+      </w:r>
+      <w:r>
+        <w:rPr>
+          <w:b/>
+          <w:bCs/>
+        </w:rPr>
+        <w:t>Theorie + Ausprägung + Begründen warum gewählt!</w:t>
+      </w:r>
+    </w:p>
+    <w:p>
+      <w:pPr>
+        <w:pStyle w:val="Listenabsatz"/>
+        <w:numPr>
+          <w:ilvl w:val="0"/>
+          <w:numId w:val="7"/>
+        </w:numPr>
+      </w:pPr>
+      <w:r>
+        <w:t>Design Science Research?</w:t>
+      </w:r>
+    </w:p>
+    <w:p>
+      <w:pPr>
+        <w:pStyle w:val="Listenabsatz"/>
+        <w:numPr>
+          <w:ilvl w:val="1"/>
+          <w:numId w:val="6"/>
+        </w:numPr>
+      </w:pPr>
+      <w:r>
+        <w:rPr>
+          <w:u w:val="single"/>
+        </w:rPr>
+        <w:t>Ziel</w:t>
+      </w:r>
+      <w:r>
+        <w:t xml:space="preserve">: </w:t>
+      </w:r>
+      <w:r>
+        <w:t>Untersuchung der Messgenauigkeit und praktischen Nutzbarkeit</w:t>
+      </w:r>
+      <w:r>
+        <w:t xml:space="preserve"> </w:t>
+      </w:r>
+      <w:r>
+        <w:t>in Trackinglösungen</w:t>
+      </w:r>
+    </w:p>
+    <w:p>
+      <w:pPr>
+        <w:pStyle w:val="Listenabsatz"/>
+        <w:numPr>
+          <w:ilvl w:val="1"/>
+          <w:numId w:val="6"/>
+        </w:numPr>
+      </w:pPr>
+      <w:r>
+        <w:t>Neben der Messgenauigkeit werden weitere Faktoren zur Bewertung der Eignung ermittelt und betrachtet</w:t>
+      </w:r>
+      <w:r>
+        <w:t xml:space="preserve"> </w:t>
+      </w:r>
+      <w:r>
+        <w:sym w:font="Wingdings" w:char="F0E0"/>
+      </w:r>
+      <w:r>
+        <w:t xml:space="preserve"> subjektive Bewertung?</w:t>
+      </w:r>
+    </w:p>
+    <w:p>
+      <w:pPr>
+        <w:pStyle w:val="Listenabsatz"/>
+        <w:numPr>
+          <w:ilvl w:val="2"/>
+          <w:numId w:val="6"/>
+        </w:numPr>
+      </w:pPr>
+      <w:r>
+        <w:t>Andere Entwickler könnten die Bewertung anders sehen</w:t>
+      </w:r>
+      <w:r>
+        <w:t>…</w:t>
+      </w:r>
+    </w:p>
+    <w:p>
+      <w:pPr>
+        <w:pStyle w:val="Listenabsatz"/>
+        <w:numPr>
+          <w:ilvl w:val="1"/>
+          <w:numId w:val="6"/>
+        </w:numPr>
+      </w:pPr>
+      <w:r>
+        <w:t>Crisp-DM</w:t>
+      </w:r>
+      <w:r>
+        <w:t xml:space="preserve"> als Alternative</w:t>
+      </w:r>
+    </w:p>
+    <w:p>
+      <w:pPr>
+        <w:pStyle w:val="Listenabsatz"/>
+        <w:numPr>
+          <w:ilvl w:val="1"/>
+          <w:numId w:val="6"/>
+        </w:numPr>
+      </w:pPr>
+      <w:r>
+        <w:t xml:space="preserve">Ggf. </w:t>
+      </w:r>
+      <w:r>
+        <w:t>Nutzwertanalyse</w:t>
+      </w:r>
+    </w:p>
+    <w:p>
+      <w:pPr>
+        <w:pStyle w:val="Listenabsatz"/>
+        <w:numPr>
+          <w:ilvl w:val="0"/>
+          <w:numId w:val="6"/>
+        </w:numPr>
+        <w:rPr>
+          <w:b/>
+          <w:bCs/>
+        </w:rPr>
+      </w:pPr>
+      <w:r>
+        <w:rPr>
+          <w:b/>
+          <w:bCs/>
+        </w:rPr>
+        <w:t xml:space="preserve">5 bis maximal </w:t>
+      </w:r>
+      <w:r>
+        <w:rPr>
+          <w:b/>
+          <w:bCs/>
+        </w:rPr>
+        <w:t>7 Hauptkapitel</w:t>
+      </w:r>
+      <w:r>
+        <w:rPr>
+          <w:b/>
+          <w:bCs/>
+        </w:rPr>
+        <w:t>!</w:t>
+      </w:r>
+    </w:p>
+    <w:p>
+      <w:pPr>
+        <w:rPr>
+          <w:rFonts w:asciiTheme="majorHAnsi" w:eastAsiaTheme="majorEastAsia" w:hAnsiTheme="majorHAnsi" w:cstheme="majorBidi"/>
+          <w:color w:val="2F5496" w:themeColor="accent1" w:themeShade="BF"/>
+          <w:sz w:val="32"/>
+          <w:szCs w:val="32"/>
+        </w:rPr>
+      </w:pPr>
+      <w:r>
+        <w:br w:type="page"/>
+      </w:r>
+    </w:p>
     <w:p>
       <w:pPr>
         <w:pStyle w:val="berschrift1"/>
       </w:pPr>
       <w:r>
-        <w:t>Berechnung der Tiefeninformationen</w:t>
-      </w:r>
-    </w:p>
-    <w:p>
-      <w:pPr>
-        <w:pStyle w:val="Listenabsatz"/>
-        <w:numPr>
-          <w:ilvl w:val="0"/>
-          <w:numId w:val="4"/>
-        </w:numPr>
-      </w:pPr>
-      <w:r>
-        <w:t>Quelle:</w:t>
-      </w:r>
-      <w:r>
-        <w:t xml:space="preserve"> </w:t>
-      </w:r>
-      <w:hyperlink r:id="rId5" w:history="1">
-        <w:r>
-          <w:rPr>
-            <w:rStyle w:val="Hyperlink"/>
-          </w:rPr>
-          <w:t>https://medium.com/beyondminds/depth-estimation-cad24b0099f</w:t>
-        </w:r>
-      </w:hyperlink>
-    </w:p>
-    <w:p>
-      <w:pPr>
-        <w:pStyle w:val="Listenabsatz"/>
-        <w:numPr>
-          <w:ilvl w:val="0"/>
-          <w:numId w:val="4"/>
-        </w:numPr>
-      </w:pPr>
-      <w:r>
-        <w:t>Analog dem menschlichen biologischen Vorbild des Sehapparats</w:t>
-      </w:r>
-    </w:p>
-    <w:p>
-      <w:pPr>
-        <w:pStyle w:val="Listenabsatz"/>
-        <w:numPr>
-          <w:ilvl w:val="0"/>
-          <w:numId w:val="4"/>
-        </w:numPr>
-      </w:pPr>
-      <w:r>
-        <w:rPr>
-          <w:b/>
-          <w:bCs/>
-        </w:rPr>
-        <w:t>Passive Methode</w:t>
-      </w:r>
-      <w:r>
-        <w:t xml:space="preserve"> = Dual camera</w:t>
-      </w:r>
-    </w:p>
-    <w:p>
-      <w:pPr>
-        <w:pStyle w:val="Listenabsatz"/>
-        <w:numPr>
-          <w:ilvl w:val="1"/>
-          <w:numId w:val="4"/>
-        </w:numPr>
-        <w:rPr>
-          <w:highlight w:val="yellow"/>
-          <w:lang w:val="en-US"/>
-        </w:rPr>
-      </w:pPr>
-      <w:r>
-        <w:rPr>
-          <w:highlight w:val="yellow"/>
-          <w:lang w:val="en-US"/>
-        </w:rPr>
-        <w:t xml:space="preserve">Dual camera depth estimation </w:t>
-      </w:r>
-      <w:r>
-        <w:rPr>
-          <w:highlight w:val="yellow"/>
-          <w:lang w:val="en-US"/>
-        </w:rPr>
-        <w:t xml:space="preserve">= </w:t>
-      </w:r>
-      <w:hyperlink r:id="rId6" w:history="1">
-        <w:r>
-          <w:rPr>
-            <w:rStyle w:val="Hyperlink"/>
-            <w:highlight w:val="yellow"/>
-            <w:lang w:val="en-US"/>
-          </w:rPr>
-          <w:t>https://www.youtube.com/watch?v=OYwm4VM6uNg&amp;ab_channel=FirstPrinciplesofComputerVision</w:t>
-        </w:r>
-      </w:hyperlink>
-    </w:p>
-    <w:p>
-      <w:pPr>
-        <w:pStyle w:val="Listenabsatz"/>
-        <w:numPr>
-          <w:ilvl w:val="1"/>
-          <w:numId w:val="4"/>
-        </w:numPr>
-        <w:rPr>
-          <w:lang w:val="en-US"/>
-        </w:rPr>
-      </w:pPr>
-      <w:r>
-        <w:rPr>
-          <w:lang w:val="en-US"/>
-        </w:rPr>
-        <w:t xml:space="preserve">Dual camera setup </w:t>
-      </w:r>
-      <w:proofErr w:type="spellStart"/>
-      <w:r>
-        <w:rPr>
-          <w:lang w:val="en-US"/>
-        </w:rPr>
-        <w:t>im</w:t>
-      </w:r>
-      <w:proofErr w:type="spellEnd"/>
-      <w:r>
-        <w:rPr>
-          <w:lang w:val="en-US"/>
-        </w:rPr>
-        <w:t xml:space="preserve"> iPhone</w:t>
-      </w:r>
-      <w:r>
-        <w:rPr>
-          <w:lang w:val="en-US"/>
-        </w:rPr>
-        <w:t xml:space="preserve"> </w:t>
-      </w:r>
-      <w:proofErr w:type="spellStart"/>
-      <w:r>
-        <w:rPr>
-          <w:lang w:val="en-US"/>
-        </w:rPr>
-        <w:t>nutzt</w:t>
-      </w:r>
-      <w:proofErr w:type="spellEnd"/>
-      <w:r>
-        <w:rPr>
-          <w:lang w:val="en-US"/>
-        </w:rPr>
-        <w:t>:</w:t>
-      </w:r>
-    </w:p>
-    <w:p>
-      <w:pPr>
-        <w:ind w:left="720" w:firstLine="696"/>
-        <w:rPr>
-          <w:lang w:val="en-US"/>
-        </w:rPr>
-      </w:pPr>
-      <w:r>
-        <w:rPr>
-          <w:noProof/>
-          <w:lang w:val="en-US"/>
-        </w:rPr>
-        <w:drawing>
-          <wp:inline distT="0" distB="0" distL="0" distR="0" wp14:anchorId="1CE1BD77" wp14:editId="251BBDF2">
-            <wp:extent cx="4349308" cy="2100344"/>
-            <wp:effectExtent l="0" t="0" r="0" b="0"/>
-            <wp:docPr id="2" name="Grafik 2"/>
-            <wp:cNvGraphicFramePr>
-              <a:graphicFrameLocks xmlns:a="http://schemas.openxmlformats.org/drawingml/2006/main" noChangeAspect="1"/>
-            </wp:cNvGraphicFramePr>
-            <a:graphic xmlns:a="http://schemas.openxmlformats.org/drawingml/2006/main">
-              <a:graphicData uri="http://schemas.openxmlformats.org/drawingml/2006/picture">
-                <pic:pic xmlns:pic="http://schemas.openxmlformats.org/drawingml/2006/picture">
-                  <pic:nvPicPr>
-                    <pic:cNvPr id="1" name=""/>
-                    <pic:cNvPicPr/>
-                  </pic:nvPicPr>
-                  <pic:blipFill>
-                    <a:blip r:embed="rId7"/>
-                    <a:stretch>
-                      <a:fillRect/>
-                    </a:stretch>
-                  </pic:blipFill>
-                  <pic:spPr>
-                    <a:xfrm>
-                      <a:off x="0" y="0"/>
-                      <a:ext cx="4371583" cy="2111101"/>
-                    </a:xfrm>
-                    <a:prstGeom prst="rect">
-                      <a:avLst/>
-                    </a:prstGeom>
-                  </pic:spPr>
-                </pic:pic>
-              </a:graphicData>
-            </a:graphic>
-          </wp:inline>
-        </w:drawing>
-      </w:r>
-    </w:p>
-    <w:p>
-      <w:pPr>
-        <w:pStyle w:val="Listenabsatz"/>
-        <w:numPr>
-          <w:ilvl w:val="1"/>
-          <w:numId w:val="4"/>
-        </w:numPr>
-      </w:pPr>
-      <w:r>
-        <w:t>Algorithmen zur Berechnung der Tiefe = SIFT</w:t>
-      </w:r>
-    </w:p>
-    <w:p>
-      <w:pPr>
-        <w:pStyle w:val="Listenabsatz"/>
-        <w:numPr>
-          <w:ilvl w:val="0"/>
-          <w:numId w:val="4"/>
-        </w:numPr>
-        <w:rPr>
-          <w:lang w:val="en-US"/>
-        </w:rPr>
-      </w:pPr>
-      <w:r>
-        <w:rPr>
-          <w:b/>
-          <w:bCs/>
-          <w:lang w:val="en-US"/>
-        </w:rPr>
-        <w:t>Aktive Methoden</w:t>
-      </w:r>
-      <w:r>
-        <w:rPr>
-          <w:lang w:val="en-US"/>
-        </w:rPr>
-        <w:t xml:space="preserve"> = LiDAR / time of flight</w:t>
-      </w:r>
-    </w:p>
-    <w:p>
-      <w:pPr>
-        <w:pStyle w:val="Listenabsatz"/>
-        <w:numPr>
-          <w:ilvl w:val="1"/>
-          <w:numId w:val="4"/>
-        </w:numPr>
-      </w:pPr>
-      <w:r>
-        <w:t xml:space="preserve">LiDAR Scanner im iPhone nutzt </w:t>
-      </w:r>
-      <w:r>
-        <w:t>:</w:t>
-      </w:r>
-    </w:p>
-    <w:p>
-      <w:pPr>
-        <w:pStyle w:val="Listenabsatz"/>
-        <w:ind w:left="1440"/>
-      </w:pPr>
-      <w:r>
-        <w:rPr>
-          <w:noProof/>
-        </w:rPr>
-        <w:drawing>
-          <wp:inline distT="0" distB="0" distL="0" distR="0" wp14:anchorId="25DD4BCA" wp14:editId="690DBCC0">
-            <wp:extent cx="4329485" cy="1778659"/>
-            <wp:effectExtent l="0" t="0" r="1270" b="0"/>
-            <wp:docPr id="1" name="Grafik 1"/>
-            <wp:cNvGraphicFramePr>
-              <a:graphicFrameLocks xmlns:a="http://schemas.openxmlformats.org/drawingml/2006/main" noChangeAspect="1"/>
-            </wp:cNvGraphicFramePr>
-            <a:graphic xmlns:a="http://schemas.openxmlformats.org/drawingml/2006/main">
-              <a:graphicData uri="http://schemas.openxmlformats.org/drawingml/2006/picture">
-                <pic:pic xmlns:pic="http://schemas.openxmlformats.org/drawingml/2006/picture">
-                  <pic:nvPicPr>
-                    <pic:cNvPr id="1" name=""/>
-                    <pic:cNvPicPr/>
-                  </pic:nvPicPr>
-                  <pic:blipFill>
-                    <a:blip r:embed="rId8"/>
-                    <a:stretch>
-                      <a:fillRect/>
-                    </a:stretch>
-                  </pic:blipFill>
-                  <pic:spPr>
-                    <a:xfrm>
-                      <a:off x="0" y="0"/>
-                      <a:ext cx="4362860" cy="1792370"/>
-                    </a:xfrm>
-                    <a:prstGeom prst="rect">
-                      <a:avLst/>
-                    </a:prstGeom>
-                  </pic:spPr>
-                </pic:pic>
-              </a:graphicData>
-            </a:graphic>
-          </wp:inline>
-        </w:drawing>
-      </w:r>
-    </w:p>
-    <w:p>
-      <w:pPr>
-        <w:pStyle w:val="Listenabsatz"/>
-        <w:numPr>
-          <w:ilvl w:val="0"/>
-          <w:numId w:val="4"/>
-        </w:numPr>
-      </w:pPr>
-      <w:r>
-        <w:rPr>
-          <w:b/>
-          <w:bCs/>
-        </w:rPr>
-        <w:t>Single Image Methode</w:t>
-      </w:r>
-      <w:r>
-        <w:rPr>
-          <w:b/>
-          <w:bCs/>
-        </w:rPr>
-        <w:t>n</w:t>
-      </w:r>
-      <w:r>
-        <w:t xml:space="preserve"> = Verwendung von KNN</w:t>
-      </w:r>
-      <w:r>
-        <w:t xml:space="preserve"> (</w:t>
-      </w:r>
-      <w:r>
-        <w:rPr>
-          <w:i/>
-          <w:iCs/>
-        </w:rPr>
-        <w:t>auf die in dieser Arbeit nicht eingegangen wird</w:t>
-      </w:r>
-      <w:r>
-        <w:t>)</w:t>
-      </w:r>
-    </w:p>
-    <w:p>
-      <w:pPr>
-        <w:pStyle w:val="berschrift1"/>
-        <w:rPr>
-          <w:lang w:val="en-US"/>
-        </w:rPr>
-      </w:pPr>
-      <w:r>
-        <w:rPr>
-          <w:lang w:val="en-US"/>
-        </w:rPr>
         <w:lastRenderedPageBreak/>
         <w:t>Pipeline 3D Rekonstruktion</w:t>
       </w:r>
       <w:r>
-        <w:rPr>
-          <w:lang w:val="en-US"/>
-        </w:rPr>
         <w:t xml:space="preserve"> (</w:t>
       </w:r>
       <w:r>
-        <w:rPr>
-          <w:lang w:val="en-US"/>
-        </w:rPr>
         <w:t>image</w:t>
       </w:r>
       <w:r>
-        <w:rPr>
-          <w:lang w:val="en-US"/>
-        </w:rPr>
         <w:t>-based</w:t>
       </w:r>
       <w:r>
-        <w:rPr>
-          <w:lang w:val="en-US"/>
-        </w:rPr>
         <w:t xml:space="preserve"> 3D reconstruction</w:t>
       </w:r>
       <w:r>
-        <w:rPr>
-          <w:lang w:val="en-US"/>
-        </w:rPr>
         <w:t>)</w:t>
       </w:r>
     </w:p>
@@ -1402,6 +1377,119 @@
     </w:lvl>
   </w:abstractNum>
   <w:abstractNum w:abstractNumId="1" w15:restartNumberingAfterBreak="0">
+    <w:nsid w:val="30AC6447"/>
+    <w:multiLevelType w:val="hybridMultilevel"/>
+    <w:tmpl w:val="A95E2A14"/>
+    <w:lvl w:ilvl="0" w:tplc="04070001">
+      <w:start w:val="1"/>
+      <w:numFmt w:val="bullet"/>
+      <w:lvlText w:val=""/>
+      <w:lvlJc w:val="left"/>
+      <w:pPr>
+        <w:ind w:left="720" w:hanging="360"/>
+      </w:pPr>
+      <w:rPr>
+        <w:rFonts w:ascii="Symbol" w:hAnsi="Symbol" w:hint="default"/>
+      </w:rPr>
+    </w:lvl>
+    <w:lvl w:ilvl="1" w:tplc="04070003">
+      <w:start w:val="1"/>
+      <w:numFmt w:val="bullet"/>
+      <w:lvlText w:val="o"/>
+      <w:lvlJc w:val="left"/>
+      <w:pPr>
+        <w:ind w:left="1440" w:hanging="360"/>
+      </w:pPr>
+      <w:rPr>
+        <w:rFonts w:ascii="Courier New" w:hAnsi="Courier New" w:cs="Courier New" w:hint="default"/>
+      </w:rPr>
+    </w:lvl>
+    <w:lvl w:ilvl="2" w:tplc="04070005">
+      <w:start w:val="1"/>
+      <w:numFmt w:val="bullet"/>
+      <w:lvlText w:val=""/>
+      <w:lvlJc w:val="left"/>
+      <w:pPr>
+        <w:ind w:left="2160" w:hanging="360"/>
+      </w:pPr>
+      <w:rPr>
+        <w:rFonts w:ascii="Wingdings" w:hAnsi="Wingdings" w:hint="default"/>
+      </w:rPr>
+    </w:lvl>
+    <w:lvl w:ilvl="3" w:tplc="04070001" w:tentative="1">
+      <w:start w:val="1"/>
+      <w:numFmt w:val="bullet"/>
+      <w:lvlText w:val=""/>
+      <w:lvlJc w:val="left"/>
+      <w:pPr>
+        <w:ind w:left="2880" w:hanging="360"/>
+      </w:pPr>
+      <w:rPr>
+        <w:rFonts w:ascii="Symbol" w:hAnsi="Symbol" w:hint="default"/>
+      </w:rPr>
+    </w:lvl>
+    <w:lvl w:ilvl="4" w:tplc="04070003" w:tentative="1">
+      <w:start w:val="1"/>
+      <w:numFmt w:val="bullet"/>
+      <w:lvlText w:val="o"/>
+      <w:lvlJc w:val="left"/>
+      <w:pPr>
+        <w:ind w:left="3600" w:hanging="360"/>
+      </w:pPr>
+      <w:rPr>
+        <w:rFonts w:ascii="Courier New" w:hAnsi="Courier New" w:cs="Courier New" w:hint="default"/>
+      </w:rPr>
+    </w:lvl>
+    <w:lvl w:ilvl="5" w:tplc="04070005" w:tentative="1">
+      <w:start w:val="1"/>
+      <w:numFmt w:val="bullet"/>
+      <w:lvlText w:val=""/>
+      <w:lvlJc w:val="left"/>
+      <w:pPr>
+        <w:ind w:left="4320" w:hanging="360"/>
+      </w:pPr>
+      <w:rPr>
+        <w:rFonts w:ascii="Wingdings" w:hAnsi="Wingdings" w:hint="default"/>
+      </w:rPr>
+    </w:lvl>
+    <w:lvl w:ilvl="6" w:tplc="04070001" w:tentative="1">
+      <w:start w:val="1"/>
+      <w:numFmt w:val="bullet"/>
+      <w:lvlText w:val=""/>
+      <w:lvlJc w:val="left"/>
+      <w:pPr>
+        <w:ind w:left="5040" w:hanging="360"/>
+      </w:pPr>
+      <w:rPr>
+        <w:rFonts w:ascii="Symbol" w:hAnsi="Symbol" w:hint="default"/>
+      </w:rPr>
+    </w:lvl>
+    <w:lvl w:ilvl="7" w:tplc="04070003" w:tentative="1">
+      <w:start w:val="1"/>
+      <w:numFmt w:val="bullet"/>
+      <w:lvlText w:val="o"/>
+      <w:lvlJc w:val="left"/>
+      <w:pPr>
+        <w:ind w:left="5760" w:hanging="360"/>
+      </w:pPr>
+      <w:rPr>
+        <w:rFonts w:ascii="Courier New" w:hAnsi="Courier New" w:cs="Courier New" w:hint="default"/>
+      </w:rPr>
+    </w:lvl>
+    <w:lvl w:ilvl="8" w:tplc="04070005" w:tentative="1">
+      <w:start w:val="1"/>
+      <w:numFmt w:val="bullet"/>
+      <w:lvlText w:val=""/>
+      <w:lvlJc w:val="left"/>
+      <w:pPr>
+        <w:ind w:left="6480" w:hanging="360"/>
+      </w:pPr>
+      <w:rPr>
+        <w:rFonts w:ascii="Wingdings" w:hAnsi="Wingdings" w:hint="default"/>
+      </w:rPr>
+    </w:lvl>
+  </w:abstractNum>
+  <w:abstractNum w:abstractNumId="2" w15:restartNumberingAfterBreak="0">
     <w:nsid w:val="33810850"/>
     <w:multiLevelType w:val="hybridMultilevel"/>
     <w:tmpl w:val="33EAE0AA"/>
@@ -1514,7 +1602,7 @@
       </w:rPr>
     </w:lvl>
   </w:abstractNum>
-  <w:abstractNum w:abstractNumId="2" w15:restartNumberingAfterBreak="0">
+  <w:abstractNum w:abstractNumId="3" w15:restartNumberingAfterBreak="0">
     <w:nsid w:val="375866F0"/>
     <w:multiLevelType w:val="hybridMultilevel"/>
     <w:tmpl w:val="009A7C6E"/>
@@ -1604,7 +1692,7 @@
       </w:pPr>
     </w:lvl>
   </w:abstractNum>
-  <w:abstractNum w:abstractNumId="3" w15:restartNumberingAfterBreak="0">
+  <w:abstractNum w:abstractNumId="4" w15:restartNumberingAfterBreak="0">
     <w:nsid w:val="3BEF7C82"/>
     <w:multiLevelType w:val="hybridMultilevel"/>
     <w:tmpl w:val="BFF6D7AA"/>
@@ -1717,7 +1805,120 @@
       </w:rPr>
     </w:lvl>
   </w:abstractNum>
-  <w:abstractNum w:abstractNumId="4" w15:restartNumberingAfterBreak="0">
+  <w:abstractNum w:abstractNumId="5" w15:restartNumberingAfterBreak="0">
+    <w:nsid w:val="4A281DA7"/>
+    <w:multiLevelType w:val="hybridMultilevel"/>
+    <w:tmpl w:val="128E5512"/>
+    <w:lvl w:ilvl="0" w:tplc="0407000F">
+      <w:start w:val="1"/>
+      <w:numFmt w:val="decimal"/>
+      <w:lvlText w:val="%1."/>
+      <w:lvlJc w:val="left"/>
+      <w:pPr>
+        <w:ind w:left="720" w:hanging="360"/>
+      </w:pPr>
+      <w:rPr>
+        <w:rFonts w:hint="default"/>
+      </w:rPr>
+    </w:lvl>
+    <w:lvl w:ilvl="1" w:tplc="FFFFFFFF">
+      <w:start w:val="1"/>
+      <w:numFmt w:val="bullet"/>
+      <w:lvlText w:val="o"/>
+      <w:lvlJc w:val="left"/>
+      <w:pPr>
+        <w:ind w:left="1440" w:hanging="360"/>
+      </w:pPr>
+      <w:rPr>
+        <w:rFonts w:ascii="Courier New" w:hAnsi="Courier New" w:cs="Courier New" w:hint="default"/>
+      </w:rPr>
+    </w:lvl>
+    <w:lvl w:ilvl="2" w:tplc="FFFFFFFF">
+      <w:start w:val="1"/>
+      <w:numFmt w:val="bullet"/>
+      <w:lvlText w:val=""/>
+      <w:lvlJc w:val="left"/>
+      <w:pPr>
+        <w:ind w:left="2160" w:hanging="360"/>
+      </w:pPr>
+      <w:rPr>
+        <w:rFonts w:ascii="Wingdings" w:hAnsi="Wingdings" w:hint="default"/>
+      </w:rPr>
+    </w:lvl>
+    <w:lvl w:ilvl="3" w:tplc="FFFFFFFF" w:tentative="1">
+      <w:start w:val="1"/>
+      <w:numFmt w:val="bullet"/>
+      <w:lvlText w:val=""/>
+      <w:lvlJc w:val="left"/>
+      <w:pPr>
+        <w:ind w:left="2880" w:hanging="360"/>
+      </w:pPr>
+      <w:rPr>
+        <w:rFonts w:ascii="Symbol" w:hAnsi="Symbol" w:hint="default"/>
+      </w:rPr>
+    </w:lvl>
+    <w:lvl w:ilvl="4" w:tplc="FFFFFFFF" w:tentative="1">
+      <w:start w:val="1"/>
+      <w:numFmt w:val="bullet"/>
+      <w:lvlText w:val="o"/>
+      <w:lvlJc w:val="left"/>
+      <w:pPr>
+        <w:ind w:left="3600" w:hanging="360"/>
+      </w:pPr>
+      <w:rPr>
+        <w:rFonts w:ascii="Courier New" w:hAnsi="Courier New" w:cs="Courier New" w:hint="default"/>
+      </w:rPr>
+    </w:lvl>
+    <w:lvl w:ilvl="5" w:tplc="FFFFFFFF" w:tentative="1">
+      <w:start w:val="1"/>
+      <w:numFmt w:val="bullet"/>
+      <w:lvlText w:val=""/>
+      <w:lvlJc w:val="left"/>
+      <w:pPr>
+        <w:ind w:left="4320" w:hanging="360"/>
+      </w:pPr>
+      <w:rPr>
+        <w:rFonts w:ascii="Wingdings" w:hAnsi="Wingdings" w:hint="default"/>
+      </w:rPr>
+    </w:lvl>
+    <w:lvl w:ilvl="6" w:tplc="FFFFFFFF" w:tentative="1">
+      <w:start w:val="1"/>
+      <w:numFmt w:val="bullet"/>
+      <w:lvlText w:val=""/>
+      <w:lvlJc w:val="left"/>
+      <w:pPr>
+        <w:ind w:left="5040" w:hanging="360"/>
+      </w:pPr>
+      <w:rPr>
+        <w:rFonts w:ascii="Symbol" w:hAnsi="Symbol" w:hint="default"/>
+      </w:rPr>
+    </w:lvl>
+    <w:lvl w:ilvl="7" w:tplc="FFFFFFFF" w:tentative="1">
+      <w:start w:val="1"/>
+      <w:numFmt w:val="bullet"/>
+      <w:lvlText w:val="o"/>
+      <w:lvlJc w:val="left"/>
+      <w:pPr>
+        <w:ind w:left="5760" w:hanging="360"/>
+      </w:pPr>
+      <w:rPr>
+        <w:rFonts w:ascii="Courier New" w:hAnsi="Courier New" w:cs="Courier New" w:hint="default"/>
+      </w:rPr>
+    </w:lvl>
+    <w:lvl w:ilvl="8" w:tplc="FFFFFFFF" w:tentative="1">
+      <w:start w:val="1"/>
+      <w:numFmt w:val="bullet"/>
+      <w:lvlText w:val=""/>
+      <w:lvlJc w:val="left"/>
+      <w:pPr>
+        <w:ind w:left="6480" w:hanging="360"/>
+      </w:pPr>
+      <w:rPr>
+        <w:rFonts w:ascii="Wingdings" w:hAnsi="Wingdings" w:hint="default"/>
+      </w:rPr>
+    </w:lvl>
+  </w:abstractNum>
+  <w:abstractNum w:abstractNumId="6" w15:restartNumberingAfterBreak="0">
     <w:nsid w:val="53BC2996"/>
     <w:multiLevelType w:val="hybridMultilevel"/>
     <w:tmpl w:val="19CE7244"/>
@@ -1831,19 +2032,25 @@
     </w:lvl>
   </w:abstractNum>
   <w:num w:numId="1" w16cid:durableId="1311712869">
-    <w:abstractNumId w:val="1"/>
+    <w:abstractNumId w:val="2"/>
   </w:num>
   <w:num w:numId="2" w16cid:durableId="1753314299">
+    <w:abstractNumId w:val="4"/>
+  </w:num>
+  <w:num w:numId="3" w16cid:durableId="1675260813">
     <w:abstractNumId w:val="3"/>
   </w:num>
-  <w:num w:numId="3" w16cid:durableId="1675260813">
-    <w:abstractNumId w:val="2"/>
-  </w:num>
   <w:num w:numId="4" w16cid:durableId="259990688">
-    <w:abstractNumId w:val="4"/>
+    <w:abstractNumId w:val="6"/>
   </w:num>
   <w:num w:numId="5" w16cid:durableId="1522548751">
     <w:abstractNumId w:val="0"/>
+  </w:num>
+  <w:num w:numId="6" w16cid:durableId="946932834">
+    <w:abstractNumId w:val="1"/>
+  </w:num>
+  <w:num w:numId="7" w16cid:durableId="1331635292">
+    <w:abstractNumId w:val="5"/>
   </w:num>
 </w:numbering>
 </file>

</xml_diff>